<commit_message>
修改 Signed-off-by: zhangzhexian <zhangzhexian@utry.cn>
</commit_message>
<xml_diff>
--- a/毕业设计文档/毕业设计（论文）材料清单/1.2014082411-张哲先-楼俊钢-任务书.docx
+++ b/毕业设计文档/毕业设计（论文）材料清单/1.2014082411-张哲先-楼俊钢-任务书.docx
@@ -965,7 +965,7 @@
               <w:wordWrap w:val="0"/>
               <w:ind w:left="567" w:firstLineChars="0" w:hanging="567"/>
               <w:rPr>
-                <w:rFonts w:ascii="宋体" w:hAnsi="宋体" w:cs="宋体" w:hint="eastAsia"/>
+                <w:rFonts w:ascii="宋体" w:hAnsi="宋体" w:cs="宋体"/>
                 <w:color w:val="000000"/>
                 <w:kern w:val="0"/>
                 <w:szCs w:val="21"/>
@@ -1159,18 +1159,7 @@
                 <w:kern w:val="0"/>
                 <w:szCs w:val="21"/>
               </w:rPr>
-              <w:t>查</w:t>
-            </w:r>
-            <w:bookmarkStart w:id="0" w:name="_GoBack"/>
-            <w:bookmarkEnd w:id="0"/>
-            <w:r>
-              <w:rPr>
-                <w:rFonts w:ascii="宋体" w:hAnsi="宋体" w:cs="宋体" w:hint="eastAsia"/>
-                <w:color w:val="000000"/>
-                <w:kern w:val="0"/>
-                <w:szCs w:val="21"/>
-              </w:rPr>
-              <w:t>看企业</w:t>
+              <w:t>查看企业</w:t>
             </w:r>
             <w:r>
               <w:rPr>
@@ -1365,9 +1354,8 @@
               </w:numPr>
               <w:wordWrap w:val="0"/>
               <w:spacing w:line="328" w:lineRule="atLeast"/>
-              <w:ind w:left="567" w:hanging="567"/>
-              <w:rPr>
-                <w:rFonts w:ascii="宋体" w:hAnsi="宋体"/>
+              <w:rPr>
+                <w:rFonts w:ascii="宋体" w:hAnsi="宋体" w:hint="eastAsia"/>
                 <w:szCs w:val="21"/>
               </w:rPr>
             </w:pPr>
@@ -1388,9 +1376,8 @@
               </w:numPr>
               <w:wordWrap w:val="0"/>
               <w:spacing w:line="328" w:lineRule="atLeast"/>
-              <w:ind w:left="567" w:hanging="567"/>
-              <w:rPr>
-                <w:rFonts w:ascii="宋体" w:hAnsi="宋体"/>
+              <w:rPr>
+                <w:rFonts w:ascii="宋体" w:hAnsi="宋体" w:hint="eastAsia"/>
                 <w:szCs w:val="21"/>
               </w:rPr>
             </w:pPr>
@@ -1411,9 +1398,8 @@
               </w:numPr>
               <w:wordWrap w:val="0"/>
               <w:spacing w:line="328" w:lineRule="atLeast"/>
-              <w:ind w:left="567" w:hanging="567"/>
-              <w:rPr>
-                <w:rFonts w:ascii="宋体" w:hAnsi="宋体"/>
+              <w:rPr>
+                <w:rFonts w:ascii="宋体" w:hAnsi="宋体" w:hint="eastAsia"/>
                 <w:szCs w:val="21"/>
               </w:rPr>
             </w:pPr>
@@ -1434,9 +1420,8 @@
               </w:numPr>
               <w:wordWrap w:val="0"/>
               <w:spacing w:line="328" w:lineRule="atLeast"/>
-              <w:ind w:left="567" w:hanging="567"/>
-              <w:rPr>
-                <w:rFonts w:ascii="宋体" w:hAnsi="宋体"/>
+              <w:rPr>
+                <w:rFonts w:ascii="宋体" w:hAnsi="宋体" w:hint="eastAsia"/>
                 <w:szCs w:val="21"/>
               </w:rPr>
             </w:pPr>
@@ -1457,9 +1442,8 @@
               </w:numPr>
               <w:wordWrap w:val="0"/>
               <w:spacing w:line="328" w:lineRule="atLeast"/>
-              <w:ind w:left="567" w:hanging="567"/>
-              <w:rPr>
-                <w:rFonts w:ascii="宋体" w:hAnsi="宋体"/>
+              <w:rPr>
+                <w:rFonts w:ascii="宋体" w:hAnsi="宋体" w:hint="eastAsia"/>
                 <w:szCs w:val="21"/>
               </w:rPr>
             </w:pPr>
@@ -1480,18 +1464,17 @@
               </w:numPr>
               <w:wordWrap w:val="0"/>
               <w:spacing w:line="328" w:lineRule="atLeast"/>
-              <w:ind w:left="567" w:hanging="567"/>
-              <w:rPr>
-                <w:rFonts w:ascii="宋体" w:hAnsi="宋体"/>
-                <w:szCs w:val="21"/>
-              </w:rPr>
-            </w:pPr>
-            <w:r>
               <w:rPr>
                 <w:rFonts w:ascii="宋体" w:hAnsi="宋体" w:hint="eastAsia"/>
                 <w:szCs w:val="21"/>
               </w:rPr>
-              <w:t>杨芙清.软件工程技术发展思索[J].软件学报,2005,16(1):1-7.</w:t>
+            </w:pPr>
+            <w:r>
+              <w:rPr>
+                <w:rFonts w:ascii="宋体" w:hAnsi="宋体" w:hint="eastAsia"/>
+                <w:szCs w:val="21"/>
+              </w:rPr>
+              <w:t>吴沧舟,兰逸正,张辉.基于MySQL数据库的优化[J].电子科技,2013,26(09):182-184.</w:t>
             </w:r>
           </w:p>
           <w:p>
@@ -1503,34 +1486,10 @@
               </w:numPr>
               <w:wordWrap w:val="0"/>
               <w:spacing w:line="328" w:lineRule="atLeast"/>
-              <w:ind w:left="567" w:hanging="567"/>
-              <w:rPr>
-                <w:rFonts w:ascii="宋体" w:hAnsi="宋体"/>
-                <w:szCs w:val="21"/>
-              </w:rPr>
-            </w:pPr>
-            <w:r>
               <w:rPr>
                 <w:rFonts w:ascii="宋体" w:hAnsi="宋体" w:hint="eastAsia"/>
                 <w:szCs w:val="21"/>
               </w:rPr>
-              <w:t>吴沧舟,兰逸正,张辉.基于MySQL数据库的优化[J].电子科技,2013,26(09):182-184.</w:t>
-            </w:r>
-          </w:p>
-          <w:p>
-            <w:pPr>
-              <w:widowControl/>
-              <w:numPr>
-                <w:ilvl w:val="0"/>
-                <w:numId w:val="3"/>
-              </w:numPr>
-              <w:wordWrap w:val="0"/>
-              <w:spacing w:line="328" w:lineRule="atLeast"/>
-              <w:ind w:left="567" w:hanging="567"/>
-              <w:rPr>
-                <w:rFonts w:ascii="宋体" w:hAnsi="宋体"/>
-                <w:szCs w:val="21"/>
-              </w:rPr>
             </w:pPr>
             <w:r>
               <w:rPr>
@@ -1538,75 +1497,6 @@
                 <w:szCs w:val="21"/>
               </w:rPr>
               <w:t>朱二华.基于Vue.js的Web前端应用研究[J].科技与创新,2017(20):119-121.</w:t>
-            </w:r>
-          </w:p>
-          <w:p>
-            <w:pPr>
-              <w:widowControl/>
-              <w:numPr>
-                <w:ilvl w:val="0"/>
-                <w:numId w:val="3"/>
-              </w:numPr>
-              <w:wordWrap w:val="0"/>
-              <w:spacing w:line="328" w:lineRule="atLeast"/>
-              <w:ind w:left="567" w:hanging="567"/>
-              <w:rPr>
-                <w:rFonts w:ascii="宋体" w:hAnsi="宋体"/>
-                <w:szCs w:val="21"/>
-              </w:rPr>
-            </w:pPr>
-            <w:r>
-              <w:rPr>
-                <w:rFonts w:ascii="宋体" w:hAnsi="宋体" w:hint="eastAsia"/>
-                <w:szCs w:val="21"/>
-              </w:rPr>
-              <w:t>李萍.浅谈TOMCAT之性能优化[J].科技情报开发与经济,2011,21(12):114-116.</w:t>
-            </w:r>
-          </w:p>
-          <w:p>
-            <w:pPr>
-              <w:widowControl/>
-              <w:numPr>
-                <w:ilvl w:val="0"/>
-                <w:numId w:val="3"/>
-              </w:numPr>
-              <w:wordWrap w:val="0"/>
-              <w:spacing w:line="328" w:lineRule="atLeast"/>
-              <w:ind w:left="567" w:hanging="567"/>
-              <w:rPr>
-                <w:rFonts w:ascii="宋体" w:hAnsi="宋体"/>
-                <w:szCs w:val="21"/>
-              </w:rPr>
-            </w:pPr>
-            <w:r>
-              <w:rPr>
-                <w:rFonts w:ascii="宋体" w:hAnsi="宋体" w:hint="eastAsia"/>
-                <w:szCs w:val="21"/>
-              </w:rPr>
-              <w:t>高张,康小军.提高Tomcat服务器运行性能的研究[J].计算机与数字工程,2008(10):203-205.</w:t>
-            </w:r>
-          </w:p>
-          <w:p>
-            <w:pPr>
-              <w:widowControl/>
-              <w:numPr>
-                <w:ilvl w:val="0"/>
-                <w:numId w:val="3"/>
-              </w:numPr>
-              <w:wordWrap w:val="0"/>
-              <w:spacing w:line="328" w:lineRule="atLeast"/>
-              <w:ind w:left="567" w:hanging="567"/>
-              <w:rPr>
-                <w:rFonts w:ascii="宋体" w:hAnsi="宋体"/>
-                <w:szCs w:val="21"/>
-              </w:rPr>
-            </w:pPr>
-            <w:r>
-              <w:rPr>
-                <w:rFonts w:ascii="宋体" w:hAnsi="宋体" w:hint="eastAsia"/>
-                <w:szCs w:val="21"/>
-              </w:rPr>
-              <w:t>谢洪宽,郭俊能.基于智能网的虚拟总机系统设计[J].广东通信技术,2007(02):17-20.</w:t>
             </w:r>
           </w:p>
           <w:p>
@@ -1674,9 +1564,9 @@
               <w:tblLook w:val="04A0" w:firstRow="1" w:lastRow="0" w:firstColumn="1" w:lastColumn="0" w:noHBand="0" w:noVBand="1"/>
             </w:tblPr>
             <w:tblGrid>
-              <w:gridCol w:w="695"/>
-              <w:gridCol w:w="3323"/>
-              <w:gridCol w:w="4278"/>
+              <w:gridCol w:w="691"/>
+              <w:gridCol w:w="3277"/>
+              <w:gridCol w:w="4328"/>
             </w:tblGrid>
             <w:tr>
               <w:trPr>
@@ -1824,7 +1714,35 @@
                       <w:rFonts w:ascii="宋体" w:hAnsi="宋体" w:hint="eastAsia"/>
                       <w:szCs w:val="21"/>
                     </w:rPr>
-                    <w:t>2017年9月1日—2017年9月8日</w:t>
+                    <w:t>2017年9月1日—2017年</w:t>
+                  </w:r>
+                  <w:r>
+                    <w:rPr>
+                      <w:rFonts w:ascii="宋体" w:hAnsi="宋体"/>
+                      <w:szCs w:val="21"/>
+                    </w:rPr>
+                    <w:t>10</w:t>
+                  </w:r>
+                  <w:r>
+                    <w:rPr>
+                      <w:rFonts w:ascii="宋体" w:hAnsi="宋体" w:hint="eastAsia"/>
+                      <w:szCs w:val="21"/>
+                    </w:rPr>
+                    <w:t>月</w:t>
+                  </w:r>
+                  <w:r>
+                    <w:rPr>
+                      <w:rFonts w:ascii="宋体" w:hAnsi="宋体"/>
+                      <w:szCs w:val="21"/>
+                    </w:rPr>
+                    <w:t>11</w:t>
+                  </w:r>
+                  <w:r>
+                    <w:rPr>
+                      <w:rFonts w:ascii="宋体" w:hAnsi="宋体" w:hint="eastAsia"/>
+                      <w:szCs w:val="21"/>
+                    </w:rPr>
+                    <w:t>日</w:t>
                   </w:r>
                 </w:p>
               </w:tc>
@@ -1899,7 +1817,49 @@
                       <w:rFonts w:ascii="宋体" w:hAnsi="宋体" w:hint="eastAsia"/>
                       <w:szCs w:val="21"/>
                     </w:rPr>
-                    <w:t>2017年9月9日—2017年9月30日</w:t>
+                    <w:t>2017年</w:t>
+                  </w:r>
+                  <w:r>
+                    <w:rPr>
+                      <w:rFonts w:ascii="宋体" w:hAnsi="宋体"/>
+                      <w:szCs w:val="21"/>
+                    </w:rPr>
+                    <w:t>10</w:t>
+                  </w:r>
+                  <w:r>
+                    <w:rPr>
+                      <w:rFonts w:ascii="宋体" w:hAnsi="宋体" w:hint="eastAsia"/>
+                      <w:szCs w:val="21"/>
+                    </w:rPr>
+                    <w:t>月</w:t>
+                  </w:r>
+                  <w:r>
+                    <w:rPr>
+                      <w:rFonts w:ascii="宋体" w:hAnsi="宋体"/>
+                      <w:szCs w:val="21"/>
+                    </w:rPr>
+                    <w:t>12</w:t>
+                  </w:r>
+                  <w:r>
+                    <w:rPr>
+                      <w:rFonts w:ascii="宋体" w:hAnsi="宋体" w:hint="eastAsia"/>
+                      <w:szCs w:val="21"/>
+                    </w:rPr>
+                    <w:t>日—2017年</w:t>
+                  </w:r>
+                  <w:r>
+                    <w:rPr>
+                      <w:rFonts w:ascii="宋体" w:hAnsi="宋体"/>
+                      <w:szCs w:val="21"/>
+                    </w:rPr>
+                    <w:t>10</w:t>
+                  </w:r>
+                  <w:r>
+                    <w:rPr>
+                      <w:rFonts w:ascii="宋体" w:hAnsi="宋体" w:hint="eastAsia"/>
+                      <w:szCs w:val="21"/>
+                    </w:rPr>
+                    <w:t>月30日</w:t>
                   </w:r>
                 </w:p>
               </w:tc>
@@ -1974,7 +1934,56 @@
                       <w:rFonts w:ascii="宋体" w:hAnsi="宋体" w:hint="eastAsia"/>
                       <w:szCs w:val="21"/>
                     </w:rPr>
-                    <w:t>2017年10月1日—2017年10月31日</w:t>
+                    <w:t>2017年1</w:t>
+                  </w:r>
+                  <w:r>
+                    <w:rPr>
+                      <w:rFonts w:ascii="宋体" w:hAnsi="宋体"/>
+                      <w:szCs w:val="21"/>
+                    </w:rPr>
+                    <w:t>1</w:t>
+                  </w:r>
+                  <w:r>
+                    <w:rPr>
+                      <w:rFonts w:ascii="宋体" w:hAnsi="宋体" w:hint="eastAsia"/>
+                      <w:szCs w:val="21"/>
+                    </w:rPr>
+                    <w:t>月1日—2017年1</w:t>
+                  </w:r>
+                  <w:r>
+                    <w:rPr>
+                      <w:rFonts w:ascii="宋体" w:hAnsi="宋体"/>
+                      <w:szCs w:val="21"/>
+                    </w:rPr>
+                    <w:t>2</w:t>
+                  </w:r>
+                  <w:r>
+                    <w:rPr>
+                      <w:rFonts w:ascii="宋体" w:hAnsi="宋体" w:hint="eastAsia"/>
+                      <w:szCs w:val="21"/>
+                    </w:rPr>
+                    <w:t>月</w:t>
+                  </w:r>
+                  <w:r>
+                    <w:rPr>
+                      <w:rFonts w:ascii="宋体" w:hAnsi="宋体" w:hint="eastAsia"/>
+                      <w:szCs w:val="21"/>
+                    </w:rPr>
+                    <w:t>2</w:t>
+                  </w:r>
+                  <w:r>
+                    <w:rPr>
+                      <w:rFonts w:ascii="宋体" w:hAnsi="宋体"/>
+                      <w:szCs w:val="21"/>
+                    </w:rPr>
+                    <w:t>5</w:t>
+                  </w:r>
+                  <w:r>
+                    <w:rPr>
+                      <w:rFonts w:ascii="宋体" w:hAnsi="宋体" w:hint="eastAsia"/>
+                      <w:szCs w:val="21"/>
+                    </w:rPr>
+                    <w:t>日</w:t>
                   </w:r>
                 </w:p>
               </w:tc>
@@ -2049,7 +2058,77 @@
                       <w:rFonts w:ascii="宋体" w:hAnsi="宋体" w:hint="eastAsia"/>
                       <w:szCs w:val="21"/>
                     </w:rPr>
-                    <w:t>2017年11月1日—2017年11月15日</w:t>
+                    <w:t>2017年1</w:t>
+                  </w:r>
+                  <w:r>
+                    <w:rPr>
+                      <w:rFonts w:ascii="宋体" w:hAnsi="宋体"/>
+                      <w:szCs w:val="21"/>
+                    </w:rPr>
+                    <w:t>2</w:t>
+                  </w:r>
+                  <w:r>
+                    <w:rPr>
+                      <w:rFonts w:ascii="宋体" w:hAnsi="宋体" w:hint="eastAsia"/>
+                      <w:szCs w:val="21"/>
+                    </w:rPr>
+                    <w:t>月</w:t>
+                  </w:r>
+                  <w:r>
+                    <w:rPr>
+                      <w:rFonts w:ascii="宋体" w:hAnsi="宋体" w:hint="eastAsia"/>
+                      <w:szCs w:val="21"/>
+                    </w:rPr>
+                    <w:t>2</w:t>
+                  </w:r>
+                  <w:r>
+                    <w:rPr>
+                      <w:rFonts w:ascii="宋体" w:hAnsi="宋体"/>
+                      <w:szCs w:val="21"/>
+                    </w:rPr>
+                    <w:t>6</w:t>
+                  </w:r>
+                  <w:r>
+                    <w:rPr>
+                      <w:rFonts w:ascii="宋体" w:hAnsi="宋体" w:hint="eastAsia"/>
+                      <w:szCs w:val="21"/>
+                    </w:rPr>
+                    <w:t>日—201</w:t>
+                  </w:r>
+                  <w:r>
+                    <w:rPr>
+                      <w:rFonts w:ascii="宋体" w:hAnsi="宋体"/>
+                      <w:szCs w:val="21"/>
+                    </w:rPr>
+                    <w:t>8</w:t>
+                  </w:r>
+                  <w:r>
+                    <w:rPr>
+                      <w:rFonts w:ascii="宋体" w:hAnsi="宋体" w:hint="eastAsia"/>
+                      <w:szCs w:val="21"/>
+                    </w:rPr>
+                    <w:t>年1月</w:t>
+                  </w:r>
+                  <w:r>
+                    <w:rPr>
+                      <w:rFonts w:ascii="宋体" w:hAnsi="宋体"/>
+                      <w:szCs w:val="21"/>
+                    </w:rPr>
+                    <w:t>1</w:t>
+                  </w:r>
+                  <w:r>
+                    <w:rPr>
+                      <w:rFonts w:ascii="宋体" w:hAnsi="宋体"/>
+                      <w:szCs w:val="21"/>
+                    </w:rPr>
+                    <w:t>0</w:t>
+                  </w:r>
+                  <w:r>
+                    <w:rPr>
+                      <w:rFonts w:ascii="宋体" w:hAnsi="宋体" w:hint="eastAsia"/>
+                      <w:szCs w:val="21"/>
+                    </w:rPr>
+                    <w:t>日</w:t>
                   </w:r>
                 </w:p>
               </w:tc>
@@ -2124,7 +2203,79 @@
                       <w:rFonts w:ascii="宋体" w:hAnsi="宋体" w:hint="eastAsia"/>
                       <w:szCs w:val="21"/>
                     </w:rPr>
-                    <w:t>2017年11月16日—2017年12月3日</w:t>
+                    <w:t>201</w:t>
+                  </w:r>
+                  <w:r>
+                    <w:rPr>
+                      <w:rFonts w:ascii="宋体" w:hAnsi="宋体"/>
+                      <w:szCs w:val="21"/>
+                    </w:rPr>
+                    <w:t>8</w:t>
+                  </w:r>
+                  <w:bookmarkStart w:id="0" w:name="_GoBack"/>
+                  <w:bookmarkEnd w:id="0"/>
+                  <w:r>
+                    <w:rPr>
+                      <w:rFonts w:ascii="宋体" w:hAnsi="宋体" w:hint="eastAsia"/>
+                      <w:szCs w:val="21"/>
+                    </w:rPr>
+                    <w:t>年1月</w:t>
+                  </w:r>
+                  <w:r>
+                    <w:rPr>
+                      <w:rFonts w:ascii="宋体" w:hAnsi="宋体"/>
+                      <w:szCs w:val="21"/>
+                    </w:rPr>
+                    <w:t>11</w:t>
+                  </w:r>
+                  <w:r>
+                    <w:rPr>
+                      <w:rFonts w:ascii="宋体" w:hAnsi="宋体" w:hint="eastAsia"/>
+                      <w:szCs w:val="21"/>
+                    </w:rPr>
+                    <w:t>日—201</w:t>
+                  </w:r>
+                  <w:r>
+                    <w:rPr>
+                      <w:rFonts w:ascii="宋体" w:hAnsi="宋体"/>
+                      <w:szCs w:val="21"/>
+                    </w:rPr>
+                    <w:t>8</w:t>
+                  </w:r>
+                  <w:r>
+                    <w:rPr>
+                      <w:rFonts w:ascii="宋体" w:hAnsi="宋体" w:hint="eastAsia"/>
+                      <w:szCs w:val="21"/>
+                    </w:rPr>
+                    <w:t>年</w:t>
+                  </w:r>
+                  <w:r>
+                    <w:rPr>
+                      <w:rFonts w:ascii="宋体" w:hAnsi="宋体"/>
+                      <w:szCs w:val="21"/>
+                    </w:rPr>
+                    <w:t>1</w:t>
+                  </w:r>
+                  <w:r>
+                    <w:rPr>
+                      <w:rFonts w:ascii="宋体" w:hAnsi="宋体" w:hint="eastAsia"/>
+                      <w:szCs w:val="21"/>
+                    </w:rPr>
+                    <w:t>月</w:t>
+                  </w:r>
+                  <w:r>
+                    <w:rPr>
+                      <w:rFonts w:ascii="宋体" w:hAnsi="宋体"/>
+                      <w:szCs w:val="21"/>
+                    </w:rPr>
+                    <w:t>21</w:t>
+                  </w:r>
+                  <w:r>
+                    <w:rPr>
+                      <w:rFonts w:ascii="宋体" w:hAnsi="宋体" w:hint="eastAsia"/>
+                      <w:szCs w:val="21"/>
+                    </w:rPr>
+                    <w:t>日</w:t>
                   </w:r>
                 </w:p>
               </w:tc>

</xml_diff>

<commit_message>
完善签名 Signed-off-by: zhangzhexian <zhangzhexian@utry.cn>
</commit_message>
<xml_diff>
--- a/毕业设计文档/毕业设计（论文）材料清单/1.2014082411-张哲先-楼俊钢-任务书.docx
+++ b/毕业设计文档/毕业设计（论文）材料清单/1.2014082411-张哲先-楼俊钢-任务书.docx
@@ -1355,7 +1355,7 @@
               <w:wordWrap w:val="0"/>
               <w:spacing w:line="328" w:lineRule="atLeast"/>
               <w:rPr>
-                <w:rFonts w:ascii="宋体" w:hAnsi="宋体" w:hint="eastAsia"/>
+                <w:rFonts w:ascii="宋体" w:hAnsi="宋体"/>
                 <w:szCs w:val="21"/>
               </w:rPr>
             </w:pPr>
@@ -1377,7 +1377,7 @@
               <w:wordWrap w:val="0"/>
               <w:spacing w:line="328" w:lineRule="atLeast"/>
               <w:rPr>
-                <w:rFonts w:ascii="宋体" w:hAnsi="宋体" w:hint="eastAsia"/>
+                <w:rFonts w:ascii="宋体" w:hAnsi="宋体"/>
                 <w:szCs w:val="21"/>
               </w:rPr>
             </w:pPr>
@@ -1399,7 +1399,7 @@
               <w:wordWrap w:val="0"/>
               <w:spacing w:line="328" w:lineRule="atLeast"/>
               <w:rPr>
-                <w:rFonts w:ascii="宋体" w:hAnsi="宋体" w:hint="eastAsia"/>
+                <w:rFonts w:ascii="宋体" w:hAnsi="宋体"/>
                 <w:szCs w:val="21"/>
               </w:rPr>
             </w:pPr>
@@ -1421,7 +1421,7 @@
               <w:wordWrap w:val="0"/>
               <w:spacing w:line="328" w:lineRule="atLeast"/>
               <w:rPr>
-                <w:rFonts w:ascii="宋体" w:hAnsi="宋体" w:hint="eastAsia"/>
+                <w:rFonts w:ascii="宋体" w:hAnsi="宋体"/>
                 <w:szCs w:val="21"/>
               </w:rPr>
             </w:pPr>
@@ -1443,7 +1443,7 @@
               <w:wordWrap w:val="0"/>
               <w:spacing w:line="328" w:lineRule="atLeast"/>
               <w:rPr>
-                <w:rFonts w:ascii="宋体" w:hAnsi="宋体" w:hint="eastAsia"/>
+                <w:rFonts w:ascii="宋体" w:hAnsi="宋体"/>
                 <w:szCs w:val="21"/>
               </w:rPr>
             </w:pPr>
@@ -1465,7 +1465,7 @@
               <w:wordWrap w:val="0"/>
               <w:spacing w:line="328" w:lineRule="atLeast"/>
               <w:rPr>
-                <w:rFonts w:ascii="宋体" w:hAnsi="宋体" w:hint="eastAsia"/>
+                <w:rFonts w:ascii="宋体" w:hAnsi="宋体"/>
                 <w:szCs w:val="21"/>
               </w:rPr>
             </w:pPr>
@@ -1487,7 +1487,7 @@
               <w:wordWrap w:val="0"/>
               <w:spacing w:line="328" w:lineRule="atLeast"/>
               <w:rPr>
-                <w:rFonts w:ascii="宋体" w:hAnsi="宋体" w:hint="eastAsia"/>
+                <w:rFonts w:ascii="宋体" w:hAnsi="宋体"/>
                 <w:szCs w:val="21"/>
               </w:rPr>
             </w:pPr>
@@ -2212,8 +2212,6 @@
                     </w:rPr>
                     <w:t>8</w:t>
                   </w:r>
-                  <w:bookmarkStart w:id="0" w:name="_GoBack"/>
-                  <w:bookmarkEnd w:id="0"/>
                   <w:r>
                     <w:rPr>
                       <w:rFonts w:ascii="宋体" w:hAnsi="宋体" w:hint="eastAsia"/>
@@ -2356,6 +2354,30 @@
                 <w:szCs w:val="21"/>
               </w:rPr>
             </w:pPr>
+            <w:r>
+              <w:rPr>
+                <w:rFonts w:ascii="仿宋_GB2312" w:eastAsia="仿宋_GB2312" w:hAnsi="宋体" w:cs="宋体" w:hint="eastAsia"/>
+                <w:b/>
+                <w:bCs/>
+                <w:color w:val="000000"/>
+                <w:kern w:val="0"/>
+                <w:szCs w:val="21"/>
+              </w:rPr>
+              <w:t>楼俊</w:t>
+            </w:r>
+            <w:bookmarkStart w:id="0" w:name="_GoBack"/>
+            <w:bookmarkEnd w:id="0"/>
+            <w:r>
+              <w:rPr>
+                <w:rFonts w:ascii="仿宋_GB2312" w:eastAsia="仿宋_GB2312" w:hAnsi="宋体" w:cs="宋体" w:hint="eastAsia"/>
+                <w:b/>
+                <w:bCs/>
+                <w:color w:val="000000"/>
+                <w:kern w:val="0"/>
+                <w:szCs w:val="21"/>
+              </w:rPr>
+              <w:t>钢</w:t>
+            </w:r>
           </w:p>
           <w:p>
             <w:pPr>
@@ -2396,7 +2418,73 @@
                 <w:kern w:val="0"/>
                 <w:szCs w:val="21"/>
               </w:rPr>
-              <w:t xml:space="preserve">         年  月  日</w:t>
+              <w:t xml:space="preserve">   </w:t>
+            </w:r>
+            <w:r>
+              <w:rPr>
+                <w:rFonts w:ascii="仿宋_GB2312" w:eastAsia="仿宋_GB2312" w:hAnsi="宋体" w:cs="宋体"/>
+                <w:b/>
+                <w:bCs/>
+                <w:color w:val="000000"/>
+                <w:kern w:val="0"/>
+                <w:szCs w:val="21"/>
+              </w:rPr>
+              <w:t>2017</w:t>
+            </w:r>
+            <w:r>
+              <w:rPr>
+                <w:rFonts w:ascii="仿宋_GB2312" w:eastAsia="仿宋_GB2312" w:hAnsi="宋体" w:cs="宋体" w:hint="eastAsia"/>
+                <w:b/>
+                <w:bCs/>
+                <w:color w:val="000000"/>
+                <w:kern w:val="0"/>
+                <w:szCs w:val="21"/>
+              </w:rPr>
+              <w:t>年</w:t>
+            </w:r>
+            <w:r>
+              <w:rPr>
+                <w:rFonts w:ascii="仿宋_GB2312" w:eastAsia="仿宋_GB2312" w:hAnsi="宋体" w:cs="宋体"/>
+                <w:b/>
+                <w:bCs/>
+                <w:color w:val="000000"/>
+                <w:kern w:val="0"/>
+                <w:szCs w:val="21"/>
+              </w:rPr>
+              <w:t>9</w:t>
+            </w:r>
+            <w:r>
+              <w:rPr>
+                <w:rFonts w:ascii="仿宋_GB2312" w:eastAsia="仿宋_GB2312" w:hAnsi="宋体" w:cs="宋体" w:hint="eastAsia"/>
+                <w:b/>
+                <w:bCs/>
+                <w:color w:val="000000"/>
+                <w:kern w:val="0"/>
+                <w:szCs w:val="21"/>
+              </w:rPr>
+              <w:t>月</w:t>
+            </w:r>
+            <w:r>
+              <w:rPr>
+                <w:rFonts w:ascii="仿宋_GB2312" w:eastAsia="仿宋_GB2312" w:hAnsi="宋体" w:cs="宋体"/>
+                <w:b/>
+                <w:bCs/>
+                <w:color w:val="000000"/>
+                <w:kern w:val="0"/>
+                <w:szCs w:val="21"/>
+              </w:rPr>
+              <w:t>15</w:t>
+            </w:r>
+            <w:r>
+              <w:rPr>
+                <w:rFonts w:ascii="仿宋_GB2312" w:eastAsia="仿宋_GB2312" w:hAnsi="宋体" w:cs="宋体" w:hint="eastAsia"/>
+                <w:b/>
+                <w:bCs/>
+                <w:color w:val="000000"/>
+                <w:kern w:val="0"/>
+                <w:szCs w:val="21"/>
+              </w:rPr>
+              <w:t>日</w:t>
             </w:r>
           </w:p>
         </w:tc>

</xml_diff>